<commit_message>
Modifier et consulter article + MAJ des UC
</commit_message>
<xml_diff>
--- a/Descriptions des Use Cases/USE CASE consulter fournisseur.docx
+++ b/Descriptions des Use Cases/USE CASE consulter fournisseur.docx
@@ -4,51 +4,71 @@
   <w:body>
     <w:p>
       <w:pPr>
+        <w:rPr>
+          <w:b/>
+          <w:sz w:val="28"/>
+          <w:szCs w:val="28"/>
+          <w:u w:val="single"/>
+          <w:lang w:val="fr-FR"/>
+        </w:rPr>
+      </w:pPr>
+      <w:r>
+        <w:rPr>
+          <w:b/>
+          <w:sz w:val="28"/>
+          <w:szCs w:val="28"/>
+          <w:u w:val="single"/>
+          <w:lang w:val="fr-FR"/>
+        </w:rPr>
+        <w:t xml:space="preserve">USE CASE : </w:t>
+      </w:r>
+      <w:r>
+        <w:rPr>
+          <w:b/>
+          <w:sz w:val="28"/>
+          <w:szCs w:val="28"/>
+          <w:u w:val="single"/>
+          <w:lang w:val="fr-FR"/>
+        </w:rPr>
+        <w:t>Consulter</w:t>
+      </w:r>
+      <w:r>
+        <w:rPr>
+          <w:b/>
+          <w:sz w:val="28"/>
+          <w:szCs w:val="28"/>
+          <w:u w:val="single"/>
+          <w:lang w:val="fr-FR"/>
+        </w:rPr>
+        <w:t xml:space="preserve"> un</w:t>
+      </w:r>
+      <w:r>
+        <w:rPr>
+          <w:b/>
+          <w:sz w:val="28"/>
+          <w:szCs w:val="28"/>
+          <w:u w:val="single"/>
+          <w:lang w:val="fr-FR"/>
+        </w:rPr>
+        <w:t xml:space="preserve"> </w:t>
+      </w:r>
+      <w:r>
         <w:rPr>
           <w:b/>
           <w:sz w:val="28"/>
           <w:szCs w:val="28"/>
           <w:u w:val="single"/>
         </w:rPr>
-      </w:pPr>
-      <w:r>
+        <w:t>fournisseur</w:t>
+      </w:r>
+    </w:p>
+    <w:p>
+      <w:pPr>
         <w:rPr>
-          <w:b/>
-          <w:sz w:val="28"/>
-          <w:szCs w:val="28"/>
-          <w:u w:val="single"/>
+          <w:lang w:val="fr-FR"/>
         </w:rPr>
-        <w:t xml:space="preserve">USE CASE : </w:t>
-      </w:r>
-      <w:r>
-        <w:rPr>
-          <w:b/>
-          <w:sz w:val="28"/>
-          <w:szCs w:val="28"/>
-          <w:u w:val="single"/>
-        </w:rPr>
-        <w:t>Consulter</w:t>
-      </w:r>
-      <w:r>
-        <w:rPr>
-          <w:b/>
-          <w:sz w:val="28"/>
-          <w:szCs w:val="28"/>
-          <w:u w:val="single"/>
-        </w:rPr>
-        <w:t xml:space="preserve"> un</w:t>
-      </w:r>
-      <w:r>
-        <w:rPr>
-          <w:b/>
-          <w:sz w:val="28"/>
-          <w:szCs w:val="28"/>
-          <w:u w:val="single"/>
-        </w:rPr>
-        <w:t xml:space="preserve"> fournisseur</w:t>
-      </w:r>
-    </w:p>
-    <w:p/>
+      </w:pPr>
+    </w:p>
     <w:p>
       <w:pPr>
         <w:numPr>
@@ -2125,12 +2145,21 @@
                 <w:szCs w:val="20"/>
               </w:rPr>
             </w:pPr>
-            <w:r>
-              <w:rPr>
-                <w:sz w:val="20"/>
-                <w:szCs w:val="20"/>
-              </w:rPr>
-              <w:t>+[indicatif d’un pays]*</w:t>
+            <w:proofErr w:type="gramStart"/>
+            <w:r>
+              <w:rPr>
+                <w:sz w:val="20"/>
+                <w:szCs w:val="20"/>
+              </w:rPr>
+              <w:t>+[</w:t>
+            </w:r>
+            <w:proofErr w:type="gramEnd"/>
+            <w:r>
+              <w:rPr>
+                <w:sz w:val="20"/>
+                <w:szCs w:val="20"/>
+              </w:rPr>
+              <w:t>indicatif d’un pays]*</w:t>
             </w:r>
             <w:r>
               <w:rPr>
@@ -2261,7 +2290,32 @@
                 <w:sz w:val="20"/>
                 <w:szCs w:val="20"/>
               </w:rPr>
-              <w:t>Contient @ et .fr/.com. Format d’une adresse mail</w:t>
+              <w:t xml:space="preserve">Contient @ </w:t>
+            </w:r>
+            <w:proofErr w:type="gramStart"/>
+            <w:r>
+              <w:rPr>
+                <w:sz w:val="20"/>
+                <w:szCs w:val="20"/>
+              </w:rPr>
+              <w:t>et .</w:t>
+            </w:r>
+            <w:proofErr w:type="spellStart"/>
+            <w:proofErr w:type="gramEnd"/>
+            <w:r>
+              <w:rPr>
+                <w:sz w:val="20"/>
+                <w:szCs w:val="20"/>
+              </w:rPr>
+              <w:t>fr</w:t>
+            </w:r>
+            <w:proofErr w:type="spellEnd"/>
+            <w:r>
+              <w:rPr>
+                <w:sz w:val="20"/>
+                <w:szCs w:val="20"/>
+              </w:rPr>
+              <w:t>/.com. Format d’une adresse mail</w:t>
             </w:r>
           </w:p>
         </w:tc>

</xml_diff>